<commit_message>
animation algorithom removed duplicate
</commit_message>
<xml_diff>
--- a/documents/User Manual.docx
+++ b/documents/User Manual.docx
@@ -92,19 +92,7 @@
         <w:rPr>
           <w:sz w:val="28"/>
         </w:rPr>
-        <w:t xml:space="preserve">Magic </w:t>
-      </w:r>
-      <w:r>
-        <w:rPr>
-          <w:sz w:val="28"/>
-        </w:rPr>
-        <w:t>the</w:t>
-      </w:r>
-      <w:r>
-        <w:rPr>
-          <w:sz w:val="28"/>
-        </w:rPr>
-        <w:t xml:space="preserve"> Gathering</w:t>
+        <w:t>Magic the Gathering</w:t>
       </w:r>
       <w:r>
         <w:rPr>
@@ -135,19 +123,7 @@
         <w:rPr>
           <w:sz w:val="28"/>
         </w:rPr>
-        <w:t xml:space="preserve"> (by Wizards) games. However, we can only find some crude flash Texas Hold’em game online. So, we decided to build a nicely designed version of Texas </w:t>
-      </w:r>
-      <w:r>
-        <w:rPr>
-          <w:sz w:val="28"/>
-        </w:rPr>
-        <w:t xml:space="preserve">Hold’em </w:t>
-      </w:r>
-      <w:r>
-        <w:rPr>
-          <w:sz w:val="28"/>
-        </w:rPr>
-        <w:t xml:space="preserve">to play with. </w:t>
+        <w:t xml:space="preserve"> (by Wizards) games. However, we can only find some crude flash Texas Hold’em game online. So, we decided to build a nicely designed version of Texas Hold’em to play with. </w:t>
       </w:r>
     </w:p>
     <w:p>
@@ -212,7 +188,7 @@
                     <pic:cNvPicPr/>
                   </pic:nvPicPr>
                   <pic:blipFill>
-                    <a:blip r:embed="rId4" cstate="print">
+                    <a:blip r:embed="rId6" cstate="print">
                       <a:extLst>
                         <a:ext uri="{28A0092B-C50C-407E-A947-70E740481C1C}">
                           <a14:useLocalDpi xmlns:a14="http://schemas.microsoft.com/office/drawing/2010/main" val="0"/>
@@ -561,6 +537,7 @@
         <w:spacing w:line="480" w:lineRule="auto"/>
         <w:rPr>
           <w:b/>
+          <w:sz w:val="28"/>
         </w:rPr>
       </w:pPr>
       <w:r>
@@ -568,155 +545,241 @@
           <w:b/>
           <w:sz w:val="28"/>
         </w:rPr>
-        <w:t>Instruction to Use</w:t>
-      </w:r>
-    </w:p>
-    <w:p>
-      <w:pPr>
-        <w:spacing w:line="480" w:lineRule="auto"/>
-        <w:rPr>
-          <w:sz w:val="28"/>
-          <w:szCs w:val="28"/>
-        </w:rPr>
-      </w:pPr>
-      <w:r>
-        <w:rPr>
-          <w:sz w:val="28"/>
-          <w:szCs w:val="28"/>
-        </w:rPr>
-        <w:t>Several steps to use the program:</w:t>
-      </w:r>
-    </w:p>
-    <w:p>
-      <w:pPr>
-        <w:spacing w:line="480" w:lineRule="auto"/>
-        <w:rPr>
-          <w:sz w:val="28"/>
-          <w:szCs w:val="28"/>
-        </w:rPr>
-      </w:pPr>
-      <w:r>
-        <w:rPr>
-          <w:sz w:val="28"/>
-          <w:szCs w:val="28"/>
-        </w:rPr>
-        <w:t>1: Launch it by clicking on a executable file or click “run the file” in java</w:t>
-      </w:r>
-    </w:p>
-    <w:p>
-      <w:pPr>
-        <w:spacing w:line="480" w:lineRule="auto"/>
-        <w:rPr>
-          <w:sz w:val="28"/>
-          <w:szCs w:val="28"/>
-        </w:rPr>
-      </w:pPr>
-      <w:r>
-        <w:rPr>
-          <w:sz w:val="28"/>
-          <w:szCs w:val="28"/>
-        </w:rPr>
-        <w:lastRenderedPageBreak/>
-        <w:t xml:space="preserve">2: A start menu will pop up, users can select to play the game, read rules or exit in this menu. </w:t>
-      </w:r>
-    </w:p>
-    <w:p>
-      <w:pPr>
-        <w:spacing w:line="480" w:lineRule="auto"/>
-        <w:rPr>
-          <w:sz w:val="28"/>
-          <w:szCs w:val="28"/>
-        </w:rPr>
-      </w:pPr>
-      <w:r>
-        <w:rPr>
-          <w:sz w:val="28"/>
-          <w:szCs w:val="28"/>
-        </w:rPr>
-        <w:t xml:space="preserve">3: If the user clicked to start the game, the GUI will show the game user interface. </w:t>
-      </w:r>
-    </w:p>
-    <w:p>
-      <w:pPr>
-        <w:spacing w:line="480" w:lineRule="auto"/>
-        <w:rPr>
-          <w:sz w:val="28"/>
-          <w:szCs w:val="28"/>
-        </w:rPr>
-      </w:pPr>
-      <w:r>
-        <w:rPr>
-          <w:sz w:val="28"/>
-          <w:szCs w:val="28"/>
-        </w:rPr>
-        <w:t>4: In this section, the user is able to choose to call, raise, fold or all-in like any Texas Poker game. Two user cards and several pool cards will be set automatically.</w:t>
-      </w:r>
-    </w:p>
-    <w:p>
-      <w:pPr>
-        <w:spacing w:line="480" w:lineRule="auto"/>
-        <w:rPr>
-          <w:sz w:val="28"/>
-          <w:szCs w:val="28"/>
-        </w:rPr>
-      </w:pPr>
-      <w:r>
-        <w:rPr>
-          <w:sz w:val="28"/>
-          <w:szCs w:val="28"/>
-        </w:rPr>
-        <w:t xml:space="preserve">5: When there is only one player left and other players fold, the winner will be presented. If all players keep betting till the final bet, </w:t>
-      </w:r>
-      <w:r>
-        <w:rPr>
-          <w:sz w:val="28"/>
-          <w:szCs w:val="28"/>
-        </w:rPr>
-        <w:t>the winner will be presented with the best hand after the system automatically compares everyone’s hand.</w:t>
-      </w:r>
-    </w:p>
-    <w:p>
-      <w:pPr>
-        <w:spacing w:line="480" w:lineRule="auto"/>
-        <w:rPr>
-          <w:sz w:val="28"/>
-          <w:szCs w:val="28"/>
-        </w:rPr>
-      </w:pPr>
-      <w:r>
-        <w:rPr>
-          <w:sz w:val="28"/>
-          <w:szCs w:val="28"/>
-        </w:rPr>
-        <w:t xml:space="preserve">6: After the winner is presented, user can choose to go to the next round or reset the game. Go to next round means that the game will continue with the same AIs and current money status. Reset game will result in restart game with initialized setting. </w:t>
-      </w:r>
-    </w:p>
-    <w:p>
-      <w:pPr>
-        <w:spacing w:line="480" w:lineRule="auto"/>
-        <w:rPr>
-          <w:sz w:val="28"/>
-          <w:szCs w:val="28"/>
-        </w:rPr>
-      </w:pPr>
-      <w:r>
-        <w:rPr>
-          <w:sz w:val="28"/>
-          <w:szCs w:val="28"/>
-        </w:rPr>
-        <w:t>7: At any phase of the game, users will be able to go back to the start menu and choose to read the rules or exit the whole program</w:t>
-      </w:r>
-    </w:p>
-    <w:p>
-      <w:pPr>
-        <w:spacing w:line="480" w:lineRule="auto"/>
-        <w:rPr>
-          <w:sz w:val="28"/>
-          <w:szCs w:val="28"/>
+        <w:t>Prerequisite</w:t>
+      </w:r>
+      <w:r>
+        <w:rPr>
+          <w:rFonts w:hint="eastAsia"/>
+          <w:b/>
+          <w:sz w:val="28"/>
+        </w:rPr>
+        <w:t xml:space="preserve"> f</w:t>
+      </w:r>
+      <w:r>
+        <w:rPr>
+          <w:b/>
+          <w:sz w:val="28"/>
+        </w:rPr>
+        <w:t>or the program</w:t>
+      </w:r>
+    </w:p>
+    <w:p>
+      <w:pPr>
+        <w:spacing w:line="480" w:lineRule="auto"/>
+        <w:rPr>
+          <w:sz w:val="28"/>
+        </w:rPr>
+      </w:pPr>
+      <w:r>
+        <w:rPr>
+          <w:sz w:val="28"/>
+        </w:rPr>
+        <w:t xml:space="preserve">It is essential for you, the user, to have a java version of </w:t>
+      </w:r>
+      <w:r>
+        <w:rPr>
+          <w:i/>
+          <w:sz w:val="28"/>
+        </w:rPr>
+        <w:t>8 update 40</w:t>
+      </w:r>
+      <w:r>
+        <w:rPr>
+          <w:sz w:val="28"/>
+        </w:rPr>
+        <w:t xml:space="preserve"> or higher</w:t>
+      </w:r>
+      <w:r>
+        <w:rPr>
+          <w:sz w:val="28"/>
+        </w:rPr>
+        <w:t xml:space="preserve">, and has a screen with resolution of </w:t>
+      </w:r>
+      <w:r>
+        <w:rPr>
+          <w:i/>
+          <w:sz w:val="28"/>
+        </w:rPr>
+        <w:t>1280 *720</w:t>
+      </w:r>
+      <w:r>
+        <w:rPr>
+          <w:sz w:val="28"/>
+        </w:rPr>
+        <w:t xml:space="preserve"> or higher</w:t>
+      </w:r>
+    </w:p>
+    <w:p>
+      <w:pPr>
+        <w:spacing w:line="480" w:lineRule="auto"/>
+        <w:rPr>
+          <w:rFonts w:hint="eastAsia"/>
+          <w:sz w:val="28"/>
         </w:rPr>
       </w:pPr>
       <w:bookmarkStart w:id="0" w:name="_GoBack"/>
       <w:bookmarkEnd w:id="0"/>
+    </w:p>
+    <w:p>
+      <w:pPr>
+        <w:spacing w:line="480" w:lineRule="auto"/>
+        <w:rPr>
+          <w:b/>
+        </w:rPr>
+      </w:pPr>
+      <w:r>
+        <w:rPr>
+          <w:b/>
+          <w:sz w:val="28"/>
+        </w:rPr>
+        <w:lastRenderedPageBreak/>
+        <w:t>Instruction to Use</w:t>
+      </w:r>
+    </w:p>
+    <w:p>
+      <w:pPr>
+        <w:spacing w:line="480" w:lineRule="auto"/>
+        <w:rPr>
+          <w:sz w:val="28"/>
+          <w:szCs w:val="28"/>
+        </w:rPr>
+      </w:pPr>
+      <w:r>
+        <w:rPr>
+          <w:sz w:val="28"/>
+          <w:szCs w:val="28"/>
+        </w:rPr>
+        <w:t>Several steps to use the program:</w:t>
+      </w:r>
+    </w:p>
+    <w:p>
+      <w:pPr>
+        <w:spacing w:line="480" w:lineRule="auto"/>
+        <w:rPr>
+          <w:sz w:val="28"/>
+          <w:szCs w:val="28"/>
+        </w:rPr>
+      </w:pPr>
+      <w:r>
+        <w:rPr>
+          <w:sz w:val="28"/>
+          <w:szCs w:val="28"/>
+        </w:rPr>
+        <w:t>1: Launch it by clicking on a executable file or click “run the file” in java</w:t>
+      </w:r>
+    </w:p>
+    <w:p>
+      <w:pPr>
+        <w:spacing w:line="480" w:lineRule="auto"/>
+        <w:rPr>
+          <w:sz w:val="28"/>
+          <w:szCs w:val="28"/>
+        </w:rPr>
+      </w:pPr>
+      <w:r>
+        <w:rPr>
+          <w:sz w:val="28"/>
+          <w:szCs w:val="28"/>
+        </w:rPr>
+        <w:t xml:space="preserve">2: A start menu will pop up, users can select to play the game, read rules or exit in this menu. </w:t>
+      </w:r>
+    </w:p>
+    <w:p>
+      <w:pPr>
+        <w:spacing w:line="480" w:lineRule="auto"/>
+        <w:rPr>
+          <w:sz w:val="28"/>
+          <w:szCs w:val="28"/>
+        </w:rPr>
+      </w:pPr>
+      <w:r>
+        <w:rPr>
+          <w:sz w:val="28"/>
+          <w:szCs w:val="28"/>
+        </w:rPr>
+        <w:t xml:space="preserve">3: If the user clicked to start the game, the GUI will show the game user interface. </w:t>
+      </w:r>
+    </w:p>
+    <w:p>
+      <w:pPr>
+        <w:spacing w:line="480" w:lineRule="auto"/>
+        <w:rPr>
+          <w:sz w:val="28"/>
+          <w:szCs w:val="28"/>
+        </w:rPr>
+      </w:pPr>
+      <w:r>
+        <w:rPr>
+          <w:sz w:val="28"/>
+          <w:szCs w:val="28"/>
+        </w:rPr>
+        <w:t>4: In this section, the user is able to choose to call, raise, fold or all-in like any Texas Poker game. Two user cards and several pool cards will be set automatically.</w:t>
+      </w:r>
+    </w:p>
+    <w:p>
+      <w:pPr>
+        <w:spacing w:line="480" w:lineRule="auto"/>
+        <w:rPr>
+          <w:sz w:val="28"/>
+          <w:szCs w:val="28"/>
+        </w:rPr>
+      </w:pPr>
+      <w:r>
+        <w:rPr>
+          <w:sz w:val="28"/>
+          <w:szCs w:val="28"/>
+        </w:rPr>
+        <w:t xml:space="preserve">5: When there is only one player left and other players fold, the winner will be presented. If all players keep betting till the final bet, </w:t>
+      </w:r>
+      <w:r>
+        <w:rPr>
+          <w:sz w:val="28"/>
+          <w:szCs w:val="28"/>
+        </w:rPr>
+        <w:t>the winner will be presented with the best hand after the system automatically compares everyone’s hand.</w:t>
+      </w:r>
+    </w:p>
+    <w:p>
+      <w:pPr>
+        <w:spacing w:line="480" w:lineRule="auto"/>
+        <w:rPr>
+          <w:sz w:val="28"/>
+          <w:szCs w:val="28"/>
+        </w:rPr>
+      </w:pPr>
+      <w:r>
+        <w:rPr>
+          <w:sz w:val="28"/>
+          <w:szCs w:val="28"/>
+        </w:rPr>
+        <w:t xml:space="preserve">6: After the winner is presented, user can choose to go to the next round or reset the game. Go to next round means that the game will continue with the same AIs and current money status. Reset game will result in restart game with initialized setting. </w:t>
+      </w:r>
+    </w:p>
+    <w:p>
+      <w:pPr>
+        <w:spacing w:line="480" w:lineRule="auto"/>
+        <w:rPr>
+          <w:sz w:val="28"/>
+          <w:szCs w:val="28"/>
+        </w:rPr>
+      </w:pPr>
+      <w:r>
+        <w:rPr>
+          <w:sz w:val="28"/>
+          <w:szCs w:val="28"/>
+        </w:rPr>
+        <w:lastRenderedPageBreak/>
+        <w:t>7: At any phase of the game, users will be able to go back to the start menu and choose to read the rules or exit the whole program</w:t>
+      </w:r>
+    </w:p>
+    <w:p>
+      <w:pPr>
+        <w:spacing w:line="480" w:lineRule="auto"/>
+        <w:rPr>
+          <w:sz w:val="28"/>
+          <w:szCs w:val="28"/>
+        </w:rPr>
+      </w:pPr>
     </w:p>
     <w:p>
       <w:pPr>
@@ -733,6 +796,56 @@
     </w:sectPr>
   </w:body>
 </w:document>
+</file>
+
+<file path=word/endnotes.xml><?xml version="1.0" encoding="utf-8"?>
+<w:endnotes xmlns:wpc="http://schemas.microsoft.com/office/word/2010/wordprocessingCanvas" xmlns:mc="http://schemas.openxmlformats.org/markup-compatibility/2006" xmlns:o="urn:schemas-microsoft-com:office:office" xmlns:r="http://schemas.openxmlformats.org/officeDocument/2006/relationships" xmlns:m="http://schemas.openxmlformats.org/officeDocument/2006/math" xmlns:v="urn:schemas-microsoft-com:vml" xmlns:wp14="http://schemas.microsoft.com/office/word/2010/wordprocessingDrawing" xmlns:wp="http://schemas.openxmlformats.org/drawingml/2006/wordprocessingDrawing" xmlns:w10="urn:schemas-microsoft-com:office:word" xmlns:w="http://schemas.openxmlformats.org/wordprocessingml/2006/main" xmlns:w14="http://schemas.microsoft.com/office/word/2010/wordml" xmlns:w15="http://schemas.microsoft.com/office/word/2012/wordml" xmlns:wpg="http://schemas.microsoft.com/office/word/2010/wordprocessingGroup" xmlns:wpi="http://schemas.microsoft.com/office/word/2010/wordprocessingInk" xmlns:wne="http://schemas.microsoft.com/office/word/2006/wordml" xmlns:wps="http://schemas.microsoft.com/office/word/2010/wordprocessingShape" mc:Ignorable="w14 w15 wp14">
+  <w:endnote w:type="separator" w:id="-1">
+    <w:p>
+      <w:pPr>
+        <w:spacing w:after="0" w:line="240" w:lineRule="auto"/>
+      </w:pPr>
+      <w:r>
+        <w:separator/>
+      </w:r>
+    </w:p>
+  </w:endnote>
+  <w:endnote w:type="continuationSeparator" w:id="0">
+    <w:p>
+      <w:pPr>
+        <w:spacing w:after="0" w:line="240" w:lineRule="auto"/>
+      </w:pPr>
+      <w:r>
+        <w:continuationSeparator/>
+      </w:r>
+    </w:p>
+  </w:endnote>
+</w:endnotes>
+</file>
+
+<file path=word/footnotes.xml><?xml version="1.0" encoding="utf-8"?>
+<w:footnotes xmlns:wpc="http://schemas.microsoft.com/office/word/2010/wordprocessingCanvas" xmlns:mc="http://schemas.openxmlformats.org/markup-compatibility/2006" xmlns:o="urn:schemas-microsoft-com:office:office" xmlns:r="http://schemas.openxmlformats.org/officeDocument/2006/relationships" xmlns:m="http://schemas.openxmlformats.org/officeDocument/2006/math" xmlns:v="urn:schemas-microsoft-com:vml" xmlns:wp14="http://schemas.microsoft.com/office/word/2010/wordprocessingDrawing" xmlns:wp="http://schemas.openxmlformats.org/drawingml/2006/wordprocessingDrawing" xmlns:w10="urn:schemas-microsoft-com:office:word" xmlns:w="http://schemas.openxmlformats.org/wordprocessingml/2006/main" xmlns:w14="http://schemas.microsoft.com/office/word/2010/wordml" xmlns:w15="http://schemas.microsoft.com/office/word/2012/wordml" xmlns:wpg="http://schemas.microsoft.com/office/word/2010/wordprocessingGroup" xmlns:wpi="http://schemas.microsoft.com/office/word/2010/wordprocessingInk" xmlns:wne="http://schemas.microsoft.com/office/word/2006/wordml" xmlns:wps="http://schemas.microsoft.com/office/word/2010/wordprocessingShape" mc:Ignorable="w14 w15 wp14">
+  <w:footnote w:type="separator" w:id="-1">
+    <w:p>
+      <w:pPr>
+        <w:spacing w:after="0" w:line="240" w:lineRule="auto"/>
+      </w:pPr>
+      <w:r>
+        <w:separator/>
+      </w:r>
+    </w:p>
+  </w:footnote>
+  <w:footnote w:type="continuationSeparator" w:id="0">
+    <w:p>
+      <w:pPr>
+        <w:spacing w:after="0" w:line="240" w:lineRule="auto"/>
+      </w:pPr>
+      <w:r>
+        <w:continuationSeparator/>
+      </w:r>
+    </w:p>
+  </w:footnote>
+</w:footnotes>
 </file>
 
 <file path=word/styles.xml><?xml version="1.0" encoding="utf-8"?>
@@ -1125,17 +1238,17 @@
     <w:lsdException w:name="List Table 6 Colorful Accent 6" w:uiPriority="51"/>
     <w:lsdException w:name="List Table 7 Colorful Accent 6" w:uiPriority="52"/>
   </w:latentStyles>
-  <w:style w:type="paragraph" w:default="1" w:styleId="Normal">
+  <w:style w:type="paragraph" w:default="1" w:styleId="a">
     <w:name w:val="Normal"/>
     <w:qFormat/>
   </w:style>
-  <w:style w:type="character" w:default="1" w:styleId="DefaultParagraphFont">
+  <w:style w:type="character" w:default="1" w:styleId="a0">
     <w:name w:val="Default Paragraph Font"/>
     <w:uiPriority w:val="1"/>
     <w:semiHidden/>
     <w:unhideWhenUsed/>
   </w:style>
-  <w:style w:type="table" w:default="1" w:styleId="TableNormal">
+  <w:style w:type="table" w:default="1" w:styleId="a1">
     <w:name w:val="Normal Table"/>
     <w:uiPriority w:val="99"/>
     <w:semiHidden/>
@@ -1150,11 +1263,77 @@
       </w:tblCellMar>
     </w:tblPr>
   </w:style>
-  <w:style w:type="numbering" w:default="1" w:styleId="NoList">
+  <w:style w:type="numbering" w:default="1" w:styleId="a2">
     <w:name w:val="No List"/>
     <w:uiPriority w:val="99"/>
     <w:semiHidden/>
     <w:unhideWhenUsed/>
+  </w:style>
+  <w:style w:type="paragraph" w:styleId="a3">
+    <w:name w:val="header"/>
+    <w:basedOn w:val="a"/>
+    <w:link w:val="Char"/>
+    <w:uiPriority w:val="99"/>
+    <w:unhideWhenUsed/>
+    <w:rsid w:val="007B1718"/>
+    <w:pPr>
+      <w:pBdr>
+        <w:bottom w:val="single" w:sz="6" w:space="1" w:color="auto"/>
+      </w:pBdr>
+      <w:tabs>
+        <w:tab w:val="center" w:pos="4153"/>
+        <w:tab w:val="right" w:pos="8306"/>
+      </w:tabs>
+      <w:snapToGrid w:val="0"/>
+      <w:spacing w:line="240" w:lineRule="auto"/>
+      <w:jc w:val="center"/>
+    </w:pPr>
+    <w:rPr>
+      <w:sz w:val="18"/>
+      <w:szCs w:val="18"/>
+    </w:rPr>
+  </w:style>
+  <w:style w:type="character" w:customStyle="1" w:styleId="Char">
+    <w:name w:val="页眉 Char"/>
+    <w:basedOn w:val="a0"/>
+    <w:link w:val="a3"/>
+    <w:uiPriority w:val="99"/>
+    <w:rsid w:val="007B1718"/>
+    <w:rPr>
+      <w:sz w:val="18"/>
+      <w:szCs w:val="18"/>
+    </w:rPr>
+  </w:style>
+  <w:style w:type="paragraph" w:styleId="a4">
+    <w:name w:val="footer"/>
+    <w:basedOn w:val="a"/>
+    <w:link w:val="Char0"/>
+    <w:uiPriority w:val="99"/>
+    <w:unhideWhenUsed/>
+    <w:rsid w:val="007B1718"/>
+    <w:pPr>
+      <w:tabs>
+        <w:tab w:val="center" w:pos="4153"/>
+        <w:tab w:val="right" w:pos="8306"/>
+      </w:tabs>
+      <w:snapToGrid w:val="0"/>
+      <w:spacing w:line="240" w:lineRule="auto"/>
+    </w:pPr>
+    <w:rPr>
+      <w:sz w:val="18"/>
+      <w:szCs w:val="18"/>
+    </w:rPr>
+  </w:style>
+  <w:style w:type="character" w:customStyle="1" w:styleId="Char0">
+    <w:name w:val="页脚 Char"/>
+    <w:basedOn w:val="a0"/>
+    <w:link w:val="a4"/>
+    <w:uiPriority w:val="99"/>
+    <w:rsid w:val="007B1718"/>
+    <w:rPr>
+      <w:sz w:val="18"/>
+      <w:szCs w:val="18"/>
+    </w:rPr>
   </w:style>
 </w:styles>
 </file>

</xml_diff>